<commit_message>
Update title and table of contents layout and nesting level
</commit_message>
<xml_diff>
--- a/SerialPort_rs Receive_Timing_Info Test Description_V1_2.docx
+++ b/SerialPort_rs Receive_Timing_Info Test Description_V1_2.docx
@@ -10,71 +10,120 @@
           <w:bCs/>
         </w:rPr>
       </w:pPr>
-      <w:bookmarkStart w:id="0" w:name="_Toc141025047"/>
-      <w:r>
-        <w:rPr>
-          <w:b/>
-          <w:bCs/>
+    </w:p>
+    <w:p>
+      <w:pPr>
+        <w:pStyle w:val="Heading1"/>
+        <w:jc w:val="center"/>
+        <w:rPr>
+          <w:b/>
+          <w:bCs/>
+          <w:sz w:val="56"/>
+          <w:szCs w:val="56"/>
+        </w:rPr>
+      </w:pPr>
+    </w:p>
+    <w:p>
+      <w:pPr>
+        <w:jc w:val="center"/>
+        <w:rPr>
+          <w:sz w:val="56"/>
+          <w:szCs w:val="56"/>
+        </w:rPr>
+      </w:pPr>
+      <w:r>
+        <w:rPr>
+          <w:sz w:val="56"/>
+          <w:szCs w:val="56"/>
         </w:rPr>
         <w:t xml:space="preserve">Rust 'serialport-rs' </w:t>
       </w:r>
       <w:r>
         <w:rPr>
-          <w:b/>
-          <w:bCs/>
+          <w:i/>
+          <w:iCs/>
+          <w:sz w:val="56"/>
+          <w:szCs w:val="56"/>
         </w:rPr>
         <w:t>Transmit</w:t>
       </w:r>
       <w:r>
         <w:rPr>
-          <w:b/>
-          <w:bCs/>
+          <w:i/>
+          <w:iCs/>
+          <w:sz w:val="56"/>
+          <w:szCs w:val="56"/>
         </w:rPr>
         <w:t>_</w:t>
       </w:r>
       <w:r>
         <w:rPr>
-          <w:b/>
-          <w:bCs/>
+          <w:i/>
+          <w:iCs/>
+          <w:sz w:val="56"/>
+          <w:szCs w:val="56"/>
         </w:rPr>
         <w:t>Receive</w:t>
       </w:r>
       <w:r>
         <w:rPr>
-          <w:b/>
-          <w:bCs/>
+          <w:i/>
+          <w:iCs/>
+          <w:sz w:val="56"/>
+          <w:szCs w:val="56"/>
         </w:rPr>
         <w:t>_</w:t>
       </w:r>
       <w:r>
         <w:rPr>
-          <w:b/>
-          <w:bCs/>
-        </w:rPr>
-        <w:t xml:space="preserve">Timing </w:t>
-      </w:r>
-      <w:r>
-        <w:rPr>
-          <w:b/>
-          <w:bCs/>
-        </w:rPr>
-        <w:t xml:space="preserve">Functional </w:t>
-      </w:r>
-      <w:r>
-        <w:rPr>
-          <w:b/>
-          <w:bCs/>
-        </w:rPr>
-        <w:t xml:space="preserve">and Timing </w:t>
-      </w:r>
-      <w:r>
-        <w:rPr>
-          <w:b/>
-          <w:bCs/>
-        </w:rPr>
-        <w:t>Test Utility</w:t>
-      </w:r>
-      <w:bookmarkEnd w:id="0"/>
+          <w:i/>
+          <w:iCs/>
+          <w:sz w:val="56"/>
+          <w:szCs w:val="56"/>
+        </w:rPr>
+        <w:t>Timing</w:t>
+      </w:r>
+      <w:r>
+        <w:rPr>
+          <w:sz w:val="56"/>
+          <w:szCs w:val="56"/>
+        </w:rPr>
+        <w:t xml:space="preserve"> </w:t>
+      </w:r>
+      <w:r>
+        <w:rPr>
+          <w:sz w:val="56"/>
+          <w:szCs w:val="56"/>
+        </w:rPr>
+        <w:t xml:space="preserve">Utility's Arguments, Logging and and </w:t>
+      </w:r>
+      <w:r>
+        <w:rPr>
+          <w:sz w:val="56"/>
+          <w:szCs w:val="56"/>
+        </w:rPr>
+        <w:t xml:space="preserve">Test </w:t>
+      </w:r>
+      <w:r>
+        <w:rPr>
+          <w:sz w:val="56"/>
+          <w:szCs w:val="56"/>
+        </w:rPr>
+        <w:t>Operation</w:t>
+      </w:r>
+    </w:p>
+    <w:p>
+      <w:pPr>
+        <w:rPr>
+          <w:rFonts w:asciiTheme="majorHAnsi" w:eastAsiaTheme="majorEastAsia" w:hAnsiTheme="majorHAnsi" w:cstheme="majorBidi"/>
+          <w:color w:val="2F5496" w:themeColor="accent1" w:themeShade="BF"/>
+          <w:sz w:val="26"/>
+          <w:szCs w:val="26"/>
+        </w:rPr>
+      </w:pPr>
+      <w:r>
+        <w:br w:type="page"/>
+      </w:r>
     </w:p>
     <w:p>
       <w:pPr>
@@ -91,7 +140,7 @@
           <w:szCs w:val="22"/>
           <w14:ligatures w14:val="standardContextual"/>
         </w:rPr>
-        <w:id w:val="278693302"/>
+        <w:id w:val="381376192"/>
         <w:docPartObj>
           <w:docPartGallery w:val="Table of Contents"/>
           <w:docPartUnique/>
@@ -110,38 +159,324 @@
             <w:pStyle w:val="TOCHeading"/>
           </w:pPr>
           <w:r>
-            <w:t>Table of Contents</w:t>
+            <w:t>Table of C</w:t>
+          </w:r>
+          <w:r>
+            <w:t>ontents</w:t>
           </w:r>
         </w:p>
         <w:p>
           <w:pPr>
-            <w:pStyle w:val="TOC1"/>
+            <w:pStyle w:val="TOC2"/>
             <w:tabs>
-              <w:tab w:val="right" w:leader="dot" w:pos="14390"/>
+              <w:tab w:val="left" w:pos="440"/>
+              <w:tab w:val="right" w:pos="14390"/>
             </w:tabs>
+            <w:rPr>
+              <w:rFonts w:eastAsiaTheme="minorEastAsia" w:cstheme="minorBidi"/>
+              <w:b w:val="0"/>
+              <w:bCs w:val="0"/>
+              <w:noProof/>
+              <w:sz w:val="22"/>
+              <w:szCs w:val="22"/>
+            </w:rPr>
           </w:pPr>
+          <w:r>
+            <w:rPr>
+              <w:b w:val="0"/>
+              <w:bCs w:val="0"/>
+            </w:rPr>
+            <w:fldChar w:fldCharType="begin"/>
+          </w:r>
+          <w:r>
+            <w:rPr>
+              <w:b w:val="0"/>
+              <w:bCs w:val="0"/>
+            </w:rPr>
+            <w:instrText xml:space="preserve"> TOC \o "1-4" \h \z \u </w:instrText>
+          </w:r>
+          <w:r>
+            <w:rPr>
+              <w:b w:val="0"/>
+              <w:bCs w:val="0"/>
+            </w:rPr>
+            <w:fldChar w:fldCharType="separate"/>
+          </w:r>
+          <w:hyperlink w:anchor="_Toc141038407" w:history="1">
+            <w:r>
+              <w:rPr>
+                <w:rStyle w:val="Hyperlink"/>
+                <w:noProof/>
+              </w:rPr>
+              <w:t>1.</w:t>
+            </w:r>
+            <w:r>
+              <w:rPr>
+                <w:rFonts w:eastAsiaTheme="minorEastAsia" w:cstheme="minorBidi"/>
+                <w:b w:val="0"/>
+                <w:bCs w:val="0"/>
+                <w:noProof/>
+                <w:sz w:val="22"/>
+                <w:szCs w:val="22"/>
+              </w:rPr>
+              <w:tab/>
+            </w:r>
+            <w:r>
+              <w:rPr>
+                <w:rStyle w:val="Hyperlink"/>
+                <w:noProof/>
+              </w:rPr>
+              <w:t>Serial Port Test and Characterization Application Utility 'receive_timing_info'</w:t>
+            </w:r>
+            <w:r>
+              <w:rPr>
+                <w:noProof/>
+                <w:webHidden/>
+              </w:rPr>
+              <w:tab/>
+            </w:r>
+            <w:r>
+              <w:rPr>
+                <w:noProof/>
+                <w:webHidden/>
+              </w:rPr>
+              <w:fldChar w:fldCharType="begin"/>
+            </w:r>
+            <w:r>
+              <w:rPr>
+                <w:noProof/>
+                <w:webHidden/>
+              </w:rPr>
+              <w:instrText xml:space="preserve"> PAGEREF _Toc141038407 \h </w:instrText>
+            </w:r>
+            <w:r>
+              <w:rPr>
+                <w:noProof/>
+                <w:webHidden/>
+              </w:rPr>
+            </w:r>
+            <w:r>
+              <w:rPr>
+                <w:noProof/>
+                <w:webHidden/>
+              </w:rPr>
+              <w:fldChar w:fldCharType="separate"/>
+            </w:r>
+            <w:r>
+              <w:rPr>
+                <w:noProof/>
+                <w:webHidden/>
+              </w:rPr>
+              <w:t>3</w:t>
+            </w:r>
+            <w:r>
+              <w:rPr>
+                <w:noProof/>
+                <w:webHidden/>
+              </w:rPr>
+              <w:fldChar w:fldCharType="end"/>
+            </w:r>
+          </w:hyperlink>
         </w:p>
         <w:p>
           <w:pPr>
-            <w:pStyle w:val="TOC1"/>
+            <w:pStyle w:val="TOC2"/>
             <w:tabs>
-              <w:tab w:val="right" w:leader="dot" w:pos="14390"/>
+              <w:tab w:val="left" w:pos="440"/>
+              <w:tab w:val="right" w:pos="14390"/>
             </w:tabs>
             <w:rPr>
-              <w:rFonts w:eastAsiaTheme="minorEastAsia"/>
+              <w:rFonts w:eastAsiaTheme="minorEastAsia" w:cstheme="minorBidi"/>
+              <w:b w:val="0"/>
+              <w:bCs w:val="0"/>
               <w:noProof/>
+              <w:sz w:val="22"/>
+              <w:szCs w:val="22"/>
             </w:rPr>
           </w:pPr>
-          <w:r>
-            <w:fldChar w:fldCharType="begin"/>
-          </w:r>
-          <w:r>
-            <w:instrText xml:space="preserve"> TOC \o "1-3" \h \z \u </w:instrText>
-          </w:r>
-          <w:r>
-            <w:fldChar w:fldCharType="separate"/>
-          </w:r>
-          <w:hyperlink w:anchor="_Toc141025047" w:history="1">
+          <w:hyperlink w:anchor="_Toc141038408" w:history="1">
+            <w:r>
+              <w:rPr>
+                <w:rStyle w:val="Hyperlink"/>
+                <w:noProof/>
+              </w:rPr>
+              <w:t>2.</w:t>
+            </w:r>
+            <w:r>
+              <w:rPr>
+                <w:rFonts w:eastAsiaTheme="minorEastAsia" w:cstheme="minorBidi"/>
+                <w:b w:val="0"/>
+                <w:bCs w:val="0"/>
+                <w:noProof/>
+                <w:sz w:val="22"/>
+                <w:szCs w:val="22"/>
+              </w:rPr>
+              <w:tab/>
+            </w:r>
+            <w:r>
+              <w:rPr>
+                <w:rStyle w:val="Hyperlink"/>
+                <w:noProof/>
+              </w:rPr>
+              <w:t>Test Logic Flow-Chart for 'receive_timing_info' Utility</w:t>
+            </w:r>
+            <w:r>
+              <w:rPr>
+                <w:noProof/>
+                <w:webHidden/>
+              </w:rPr>
+              <w:tab/>
+            </w:r>
+            <w:r>
+              <w:rPr>
+                <w:noProof/>
+                <w:webHidden/>
+              </w:rPr>
+              <w:fldChar w:fldCharType="begin"/>
+            </w:r>
+            <w:r>
+              <w:rPr>
+                <w:noProof/>
+                <w:webHidden/>
+              </w:rPr>
+              <w:instrText xml:space="preserve"> PAGEREF _Toc141038408 \h </w:instrText>
+            </w:r>
+            <w:r>
+              <w:rPr>
+                <w:noProof/>
+                <w:webHidden/>
+              </w:rPr>
+            </w:r>
+            <w:r>
+              <w:rPr>
+                <w:noProof/>
+                <w:webHidden/>
+              </w:rPr>
+              <w:fldChar w:fldCharType="separate"/>
+            </w:r>
+            <w:r>
+              <w:rPr>
+                <w:noProof/>
+                <w:webHidden/>
+              </w:rPr>
+              <w:t>7</w:t>
+            </w:r>
+            <w:r>
+              <w:rPr>
+                <w:noProof/>
+                <w:webHidden/>
+              </w:rPr>
+              <w:fldChar w:fldCharType="end"/>
+            </w:r>
+          </w:hyperlink>
+        </w:p>
+        <w:p>
+          <w:pPr>
+            <w:pStyle w:val="TOC2"/>
+            <w:tabs>
+              <w:tab w:val="left" w:pos="440"/>
+              <w:tab w:val="right" w:pos="14390"/>
+            </w:tabs>
+            <w:rPr>
+              <w:rFonts w:eastAsiaTheme="minorEastAsia" w:cstheme="minorBidi"/>
+              <w:b w:val="0"/>
+              <w:bCs w:val="0"/>
+              <w:noProof/>
+              <w:sz w:val="22"/>
+              <w:szCs w:val="22"/>
+            </w:rPr>
+          </w:pPr>
+          <w:hyperlink w:anchor="_Toc141038409" w:history="1">
+            <w:r>
+              <w:rPr>
+                <w:rStyle w:val="Hyperlink"/>
+                <w:noProof/>
+              </w:rPr>
+              <w:t>3.</w:t>
+            </w:r>
+            <w:r>
+              <w:rPr>
+                <w:rFonts w:eastAsiaTheme="minorEastAsia" w:cstheme="minorBidi"/>
+                <w:b w:val="0"/>
+                <w:bCs w:val="0"/>
+                <w:noProof/>
+                <w:sz w:val="22"/>
+                <w:szCs w:val="22"/>
+              </w:rPr>
+              <w:tab/>
+            </w:r>
+            <w:r>
+              <w:rPr>
+                <w:rStyle w:val="Hyperlink"/>
+                <w:noProof/>
+              </w:rPr>
+              <w:t>V4.2.1 serialport-rs Behavior for 'read()' and 'set_timeout()' Methods on Linux and MS-Windows 10/11 Platforms</w:t>
+            </w:r>
+            <w:r>
+              <w:rPr>
+                <w:noProof/>
+                <w:webHidden/>
+              </w:rPr>
+              <w:tab/>
+            </w:r>
+            <w:r>
+              <w:rPr>
+                <w:noProof/>
+                <w:webHidden/>
+              </w:rPr>
+              <w:fldChar w:fldCharType="begin"/>
+            </w:r>
+            <w:r>
+              <w:rPr>
+                <w:noProof/>
+                <w:webHidden/>
+              </w:rPr>
+              <w:instrText xml:space="preserve"> PAGEREF _Toc141038409 \h </w:instrText>
+            </w:r>
+            <w:r>
+              <w:rPr>
+                <w:noProof/>
+                <w:webHidden/>
+              </w:rPr>
+            </w:r>
+            <w:r>
+              <w:rPr>
+                <w:noProof/>
+                <w:webHidden/>
+              </w:rPr>
+              <w:fldChar w:fldCharType="separate"/>
+            </w:r>
+            <w:r>
+              <w:rPr>
+                <w:noProof/>
+                <w:webHidden/>
+              </w:rPr>
+              <w:t>8</w:t>
+            </w:r>
+            <w:r>
+              <w:rPr>
+                <w:noProof/>
+                <w:webHidden/>
+              </w:rPr>
+              <w:fldChar w:fldCharType="end"/>
+            </w:r>
+          </w:hyperlink>
+        </w:p>
+        <w:p>
+          <w:pPr>
+            <w:pStyle w:val="TOC4"/>
+            <w:tabs>
+              <w:tab w:val="left" w:pos="880"/>
+              <w:tab w:val="right" w:pos="14390"/>
+            </w:tabs>
+            <w:rPr>
+              <w:rFonts w:eastAsiaTheme="minorEastAsia" w:cstheme="minorBidi"/>
+              <w:noProof/>
+              <w:sz w:val="22"/>
+              <w:szCs w:val="22"/>
+            </w:rPr>
+          </w:pPr>
+          <w:hyperlink w:anchor="_Toc141038410" w:history="1">
             <w:r>
               <w:rPr>
                 <w:rStyle w:val="Hyperlink"/>
@@ -149,7 +484,25 @@
                 <w:bCs/>
                 <w:noProof/>
               </w:rPr>
-              <w:t>Rust 'serialport-rs' Transmit_Receive_Timing Functional and Timing Test Utility</w:t>
+              <w:t>a.</w:t>
+            </w:r>
+            <w:r>
+              <w:rPr>
+                <w:rFonts w:eastAsiaTheme="minorEastAsia" w:cstheme="minorBidi"/>
+                <w:noProof/>
+                <w:sz w:val="22"/>
+                <w:szCs w:val="22"/>
+              </w:rPr>
+              <w:tab/>
+            </w:r>
+            <w:r>
+              <w:rPr>
+                <w:rStyle w:val="Hyperlink"/>
+                <w:b/>
+                <w:bCs/>
+                <w:noProof/>
+              </w:rPr>
+              <w:t>Linux specific read() behavior =&gt;</w:t>
             </w:r>
             <w:r>
               <w:rPr>
@@ -170,7 +523,7 @@
                 <w:noProof/>
                 <w:webHidden/>
               </w:rPr>
-              <w:instrText xml:space="preserve"> PAGEREF _Toc141025047 \h </w:instrText>
+              <w:instrText xml:space="preserve"> PAGEREF _Toc141038410 \h </w:instrText>
             </w:r>
             <w:r>
               <w:rPr>
@@ -190,7 +543,99 @@
                 <w:noProof/>
                 <w:webHidden/>
               </w:rPr>
-              <w:t>1</w:t>
+              <w:t>8</w:t>
+            </w:r>
+            <w:r>
+              <w:rPr>
+                <w:noProof/>
+                <w:webHidden/>
+              </w:rPr>
+              <w:fldChar w:fldCharType="end"/>
+            </w:r>
+          </w:hyperlink>
+        </w:p>
+        <w:p>
+          <w:pPr>
+            <w:pStyle w:val="TOC4"/>
+            <w:tabs>
+              <w:tab w:val="left" w:pos="880"/>
+              <w:tab w:val="right" w:pos="14390"/>
+            </w:tabs>
+            <w:rPr>
+              <w:rFonts w:eastAsiaTheme="minorEastAsia" w:cstheme="minorBidi"/>
+              <w:noProof/>
+              <w:sz w:val="22"/>
+              <w:szCs w:val="22"/>
+            </w:rPr>
+          </w:pPr>
+          <w:hyperlink w:anchor="_Toc141038411" w:history="1">
+            <w:r>
+              <w:rPr>
+                <w:rStyle w:val="Hyperlink"/>
+                <w:b/>
+                <w:bCs/>
+                <w:noProof/>
+              </w:rPr>
+              <w:t>b.</w:t>
+            </w:r>
+            <w:r>
+              <w:rPr>
+                <w:rFonts w:eastAsiaTheme="minorEastAsia" w:cstheme="minorBidi"/>
+                <w:noProof/>
+                <w:sz w:val="22"/>
+                <w:szCs w:val="22"/>
+              </w:rPr>
+              <w:tab/>
+            </w:r>
+            <w:r>
+              <w:rPr>
+                <w:rStyle w:val="Hyperlink"/>
+                <w:b/>
+                <w:bCs/>
+                <w:noProof/>
+              </w:rPr>
+              <w:t>Windows specific read() behavior =&gt;</w:t>
+            </w:r>
+            <w:r>
+              <w:rPr>
+                <w:noProof/>
+                <w:webHidden/>
+              </w:rPr>
+              <w:tab/>
+            </w:r>
+            <w:r>
+              <w:rPr>
+                <w:noProof/>
+                <w:webHidden/>
+              </w:rPr>
+              <w:fldChar w:fldCharType="begin"/>
+            </w:r>
+            <w:r>
+              <w:rPr>
+                <w:noProof/>
+                <w:webHidden/>
+              </w:rPr>
+              <w:instrText xml:space="preserve"> PAGEREF _Toc141038411 \h </w:instrText>
+            </w:r>
+            <w:r>
+              <w:rPr>
+                <w:noProof/>
+                <w:webHidden/>
+              </w:rPr>
+            </w:r>
+            <w:r>
+              <w:rPr>
+                <w:noProof/>
+                <w:webHidden/>
+              </w:rPr>
+              <w:fldChar w:fldCharType="separate"/>
+            </w:r>
+            <w:r>
+              <w:rPr>
+                <w:noProof/>
+                <w:webHidden/>
+              </w:rPr>
+              <w:t>8</w:t>
             </w:r>
             <w:r>
               <w:rPr>
@@ -205,22 +650,43 @@
           <w:pPr>
             <w:pStyle w:val="TOC2"/>
             <w:tabs>
-              <w:tab w:val="right" w:leader="dot" w:pos="14390"/>
+              <w:tab w:val="left" w:pos="440"/>
+              <w:tab w:val="right" w:pos="14390"/>
             </w:tabs>
             <w:rPr>
-              <w:rFonts w:eastAsiaTheme="minorEastAsia"/>
+              <w:rFonts w:eastAsiaTheme="minorEastAsia" w:cstheme="minorBidi"/>
+              <w:b w:val="0"/>
+              <w:bCs w:val="0"/>
               <w:noProof/>
+              <w:sz w:val="22"/>
+              <w:szCs w:val="22"/>
             </w:rPr>
           </w:pPr>
-          <w:hyperlink w:anchor="_Toc141025048" w:history="1">
+          <w:hyperlink w:anchor="_Toc141038412" w:history="1">
             <w:r>
               <w:rPr>
                 <w:rStyle w:val="Hyperlink"/>
-                <w:b/>
-                <w:bCs/>
                 <w:noProof/>
               </w:rPr>
-              <w:t>Serial Port Test and Characterization Application Utility 'receive_timing_info'</w:t>
+              <w:t>4.</w:t>
+            </w:r>
+            <w:r>
+              <w:rPr>
+                <w:rFonts w:eastAsiaTheme="minorEastAsia" w:cstheme="minorBidi"/>
+                <w:b w:val="0"/>
+                <w:bCs w:val="0"/>
+                <w:noProof/>
+                <w:sz w:val="22"/>
+                <w:szCs w:val="22"/>
+              </w:rPr>
+              <w:tab/>
+            </w:r>
+            <w:r>
+              <w:rPr>
+                <w:rStyle w:val="Hyperlink"/>
+                <w:noProof/>
+              </w:rPr>
+              <w:t>Utility 'receive_timing_info' test execution data log snippets for Insightful Scenarios that Induce Read Timeouts.</w:t>
             </w:r>
             <w:r>
               <w:rPr>
@@ -241,7 +707,7 @@
                 <w:noProof/>
                 <w:webHidden/>
               </w:rPr>
-              <w:instrText xml:space="preserve"> PAGEREF _Toc141025048 \h </w:instrText>
+              <w:instrText xml:space="preserve"> PAGEREF _Toc141038412 \h </w:instrText>
             </w:r>
             <w:r>
               <w:rPr>
@@ -261,7 +727,7 @@
                 <w:noProof/>
                 <w:webHidden/>
               </w:rPr>
-              <w:t>1</w:t>
+              <w:t>10</w:t>
             </w:r>
             <w:r>
               <w:rPr>
@@ -276,22 +742,43 @@
           <w:pPr>
             <w:pStyle w:val="TOC2"/>
             <w:tabs>
-              <w:tab w:val="right" w:leader="dot" w:pos="14390"/>
+              <w:tab w:val="left" w:pos="440"/>
+              <w:tab w:val="right" w:pos="14390"/>
             </w:tabs>
             <w:rPr>
-              <w:rFonts w:eastAsiaTheme="minorEastAsia"/>
+              <w:rFonts w:eastAsiaTheme="minorEastAsia" w:cstheme="minorBidi"/>
+              <w:b w:val="0"/>
+              <w:bCs w:val="0"/>
               <w:noProof/>
+              <w:sz w:val="22"/>
+              <w:szCs w:val="22"/>
             </w:rPr>
           </w:pPr>
-          <w:hyperlink w:anchor="_Toc141025049" w:history="1">
+          <w:hyperlink w:anchor="_Toc141038413" w:history="1">
             <w:r>
               <w:rPr>
                 <w:rStyle w:val="Hyperlink"/>
-                <w:b/>
-                <w:bCs/>
                 <w:noProof/>
               </w:rPr>
-              <w:t>Test Logic Flow-Chart for 'receive_timing_info' Utility</w:t>
+              <w:t>5.</w:t>
+            </w:r>
+            <w:r>
+              <w:rPr>
+                <w:rFonts w:eastAsiaTheme="minorEastAsia" w:cstheme="minorBidi"/>
+                <w:b w:val="0"/>
+                <w:bCs w:val="0"/>
+                <w:noProof/>
+                <w:sz w:val="22"/>
+                <w:szCs w:val="22"/>
+              </w:rPr>
+              <w:tab/>
+            </w:r>
+            <w:r>
+              <w:rPr>
+                <w:rStyle w:val="Hyperlink"/>
+                <w:noProof/>
+              </w:rPr>
+              <w:t>Proposed Patch for v4.2.1 'serialport-rs' Crate's 'set_timeout()' Method</w:t>
             </w:r>
             <w:r>
               <w:rPr>
@@ -312,7 +799,7 @@
                 <w:noProof/>
                 <w:webHidden/>
               </w:rPr>
-              <w:instrText xml:space="preserve"> PAGEREF _Toc141025049 \h </w:instrText>
+              <w:instrText xml:space="preserve"> PAGEREF _Toc141038413 \h </w:instrText>
             </w:r>
             <w:r>
               <w:rPr>
@@ -332,7 +819,7 @@
                 <w:noProof/>
                 <w:webHidden/>
               </w:rPr>
-              <w:t>6</w:t>
+              <w:t>17</w:t>
             </w:r>
             <w:r>
               <w:rPr>
@@ -344,224 +831,13 @@
           </w:hyperlink>
         </w:p>
         <w:p>
-          <w:pPr>
-            <w:pStyle w:val="TOC2"/>
-            <w:tabs>
-              <w:tab w:val="right" w:leader="dot" w:pos="14390"/>
-            </w:tabs>
-            <w:rPr>
-              <w:rFonts w:eastAsiaTheme="minorEastAsia"/>
-              <w:noProof/>
-            </w:rPr>
-          </w:pPr>
-          <w:hyperlink w:anchor="_Toc141025050" w:history="1">
-            <w:r>
-              <w:rPr>
-                <w:rStyle w:val="Hyperlink"/>
-                <w:b/>
-                <w:bCs/>
-                <w:noProof/>
-              </w:rPr>
-              <w:t>V4.2.1 serialport-rs Behavior for 'read()' and 'set_timeout()' Methods on Linux and MS-Windows 10/11 Platforms</w:t>
-            </w:r>
-            <w:r>
-              <w:rPr>
-                <w:noProof/>
-                <w:webHidden/>
-              </w:rPr>
-              <w:tab/>
-            </w:r>
-            <w:r>
-              <w:rPr>
-                <w:noProof/>
-                <w:webHidden/>
-              </w:rPr>
-              <w:fldChar w:fldCharType="begin"/>
-            </w:r>
-            <w:r>
-              <w:rPr>
-                <w:noProof/>
-                <w:webHidden/>
-              </w:rPr>
-              <w:instrText xml:space="preserve"> PAGEREF _Toc141025050 \h </w:instrText>
-            </w:r>
-            <w:r>
-              <w:rPr>
-                <w:noProof/>
-                <w:webHidden/>
-              </w:rPr>
-            </w:r>
-            <w:r>
-              <w:rPr>
-                <w:noProof/>
-                <w:webHidden/>
-              </w:rPr>
-              <w:fldChar w:fldCharType="separate"/>
-            </w:r>
-            <w:r>
-              <w:rPr>
-                <w:noProof/>
-                <w:webHidden/>
-              </w:rPr>
-              <w:t>7</w:t>
-            </w:r>
-            <w:r>
-              <w:rPr>
-                <w:noProof/>
-                <w:webHidden/>
-              </w:rPr>
-              <w:fldChar w:fldCharType="end"/>
-            </w:r>
-          </w:hyperlink>
-        </w:p>
-        <w:p>
-          <w:pPr>
-            <w:pStyle w:val="TOC2"/>
-            <w:tabs>
-              <w:tab w:val="right" w:leader="dot" w:pos="14390"/>
-            </w:tabs>
-            <w:rPr>
-              <w:rFonts w:eastAsiaTheme="minorEastAsia"/>
-              <w:noProof/>
-            </w:rPr>
-          </w:pPr>
-          <w:hyperlink w:anchor="_Toc141025051" w:history="1">
-            <w:r>
-              <w:rPr>
-                <w:rStyle w:val="Hyperlink"/>
-                <w:b/>
-                <w:bCs/>
-                <w:noProof/>
-              </w:rPr>
-              <w:t>Utility 'receive_timing_info' test execution data log snippets for Insightful Scenarios that Induce Read Timeouts.</w:t>
-            </w:r>
-            <w:r>
-              <w:rPr>
-                <w:noProof/>
-                <w:webHidden/>
-              </w:rPr>
-              <w:tab/>
-            </w:r>
-            <w:r>
-              <w:rPr>
-                <w:noProof/>
-                <w:webHidden/>
-              </w:rPr>
-              <w:fldChar w:fldCharType="begin"/>
-            </w:r>
-            <w:r>
-              <w:rPr>
-                <w:noProof/>
-                <w:webHidden/>
-              </w:rPr>
-              <w:instrText xml:space="preserve"> PAGEREF _Toc141025051 \h </w:instrText>
-            </w:r>
-            <w:r>
-              <w:rPr>
-                <w:noProof/>
-                <w:webHidden/>
-              </w:rPr>
-            </w:r>
-            <w:r>
-              <w:rPr>
-                <w:noProof/>
-                <w:webHidden/>
-              </w:rPr>
-              <w:fldChar w:fldCharType="separate"/>
-            </w:r>
-            <w:r>
-              <w:rPr>
-                <w:noProof/>
-                <w:webHidden/>
-              </w:rPr>
-              <w:t>9</w:t>
-            </w:r>
-            <w:r>
-              <w:rPr>
-                <w:noProof/>
-                <w:webHidden/>
-              </w:rPr>
-              <w:fldChar w:fldCharType="end"/>
-            </w:r>
-          </w:hyperlink>
-        </w:p>
-        <w:p>
-          <w:pPr>
-            <w:pStyle w:val="TOC2"/>
-            <w:tabs>
-              <w:tab w:val="right" w:leader="dot" w:pos="14390"/>
-            </w:tabs>
-            <w:rPr>
-              <w:rFonts w:eastAsiaTheme="minorEastAsia"/>
-              <w:noProof/>
-            </w:rPr>
-          </w:pPr>
-          <w:hyperlink w:anchor="_Toc141025052" w:history="1">
-            <w:r>
-              <w:rPr>
-                <w:rStyle w:val="Hyperlink"/>
-                <w:b/>
-                <w:bCs/>
-                <w:noProof/>
-              </w:rPr>
-              <w:t>Proposed Patch for v4.2.1 'serialport-rs' Crate's 'set_timeout()' Method</w:t>
-            </w:r>
-            <w:r>
-              <w:rPr>
-                <w:noProof/>
-                <w:webHidden/>
-              </w:rPr>
-              <w:tab/>
-            </w:r>
-            <w:r>
-              <w:rPr>
-                <w:noProof/>
-                <w:webHidden/>
-              </w:rPr>
-              <w:fldChar w:fldCharType="begin"/>
-            </w:r>
-            <w:r>
-              <w:rPr>
-                <w:noProof/>
-                <w:webHidden/>
-              </w:rPr>
-              <w:instrText xml:space="preserve"> PAGEREF _Toc141025052 \h </w:instrText>
-            </w:r>
-            <w:r>
-              <w:rPr>
-                <w:noProof/>
-                <w:webHidden/>
-              </w:rPr>
-            </w:r>
-            <w:r>
-              <w:rPr>
-                <w:noProof/>
-                <w:webHidden/>
-              </w:rPr>
-              <w:fldChar w:fldCharType="separate"/>
-            </w:r>
-            <w:r>
-              <w:rPr>
-                <w:noProof/>
-                <w:webHidden/>
-              </w:rPr>
-              <w:t>16</w:t>
-            </w:r>
-            <w:r>
-              <w:rPr>
-                <w:noProof/>
-                <w:webHidden/>
-              </w:rPr>
-              <w:fldChar w:fldCharType="end"/>
-            </w:r>
-          </w:hyperlink>
-        </w:p>
-        <w:p>
           <w:r>
             <w:rPr>
+              <w:rFonts w:cstheme="minorHAnsi"/>
               <w:b/>
               <w:bCs/>
-              <w:noProof/>
+              <w:sz w:val="20"/>
+              <w:szCs w:val="20"/>
             </w:rPr>
             <w:fldChar w:fldCharType="end"/>
           </w:r>
@@ -570,19 +846,42 @@
     </w:sdt>
     <w:p>
       <w:pPr>
+        <w:rPr>
+          <w:rFonts w:asciiTheme="majorHAnsi" w:eastAsiaTheme="majorEastAsia" w:hAnsiTheme="majorHAnsi" w:cstheme="majorBidi"/>
+          <w:b/>
+          <w:bCs/>
+          <w:color w:val="2F5496" w:themeColor="accent1" w:themeShade="BF"/>
+          <w:sz w:val="26"/>
+          <w:szCs w:val="26"/>
+        </w:rPr>
+      </w:pPr>
+      <w:r>
+        <w:rPr>
+          <w:b/>
+          <w:bCs/>
+        </w:rPr>
+        <w:br w:type="page"/>
+      </w:r>
+    </w:p>
+    <w:p>
+      <w:pPr>
         <w:pStyle w:val="Heading2"/>
-        <w:ind w:left="360"/>
-        <w:rPr>
-          <w:b/>
-          <w:bCs/>
-        </w:rPr>
-      </w:pPr>
-      <w:bookmarkStart w:id="1" w:name="_Toc141025048"/>
-      <w:r>
-        <w:rPr>
-          <w:b/>
-          <w:bCs/>
-        </w:rPr>
+        <w:numPr>
+          <w:ilvl w:val="0"/>
+          <w:numId w:val="3"/>
+        </w:numPr>
+        <w:rPr>
+          <w:b/>
+          <w:bCs/>
+        </w:rPr>
+      </w:pPr>
+      <w:bookmarkStart w:id="0" w:name="_Toc141038407"/>
+      <w:r>
+        <w:rPr>
+          <w:b/>
+          <w:bCs/>
+        </w:rPr>
+        <w:lastRenderedPageBreak/>
         <w:t xml:space="preserve">Serial </w:t>
       </w:r>
       <w:r>
@@ -641,7 +940,7 @@
         </w:rPr>
         <w:t>'receive_timing_info'</w:t>
       </w:r>
-      <w:bookmarkEnd w:id="1"/>
+      <w:bookmarkEnd w:id="0"/>
     </w:p>
     <w:p>
       <w:pPr>
@@ -1359,7 +1658,6 @@
         <w:t xml:space="preserve">client </w:t>
       </w:r>
       <w:r>
-        <w:lastRenderedPageBreak/>
         <w:t xml:space="preserve">code </w:t>
       </w:r>
       <w:r>
@@ -2302,6 +2600,7 @@
           <w:b/>
           <w:bCs/>
         </w:rPr>
+        <w:lastRenderedPageBreak/>
         <w:t>'cargo add log</w:t>
       </w:r>
       <w:r>
@@ -2961,7 +3260,6 @@
     </w:p>
     <w:p>
       <w:r>
-        <w:lastRenderedPageBreak/>
         <w:t>T</w:t>
       </w:r>
       <w:r>
@@ -4107,6 +4405,7 @@
               <w:ind w:left="0"/>
             </w:pPr>
             <w:r>
+              <w:lastRenderedPageBreak/>
               <w:t>Th</w:t>
             </w:r>
             <w:r>
@@ -4823,7 +5122,6 @@
               <w:ind w:left="0"/>
             </w:pPr>
             <w:r>
-              <w:lastRenderedPageBreak/>
               <w:t>'</w:t>
             </w:r>
             <w:r>
@@ -5597,7 +5895,6 @@
               <w:jc w:val="center"/>
             </w:pPr>
             <w:r>
-              <w:lastRenderedPageBreak/>
               <w:t>Required</w:t>
             </w:r>
           </w:p>
@@ -5628,6 +5925,7 @@
                 <w:szCs w:val="21"/>
                 <w14:ligatures w14:val="none"/>
               </w:rPr>
+              <w:lastRenderedPageBreak/>
               <w:t>--repeat=</w:t>
             </w:r>
             <w:r>
@@ -6176,11 +6474,7 @@
               <w:t>up.</w:t>
             </w:r>
             <w:r>
-              <w:t xml:space="preserve"> This is mainly useful in </w:t>
-            </w:r>
-            <w:r>
-              <w:lastRenderedPageBreak/>
-              <w:t xml:space="preserve">theorizing whether the hangup is due to faulty hardware, </w:t>
+              <w:t xml:space="preserve"> This is mainly useful in theorizing whether the hangup is due to faulty hardware, </w:t>
             </w:r>
             <w:r>
               <w:t xml:space="preserve">a bug in </w:t>
@@ -6504,7 +6798,6 @@
               <w:jc w:val="center"/>
             </w:pPr>
             <w:r>
-              <w:lastRenderedPageBreak/>
               <w:t>Optional (default=N)</w:t>
             </w:r>
           </w:p>
@@ -6643,13 +6936,16 @@
     <w:p>
       <w:pPr>
         <w:pStyle w:val="Heading2"/>
-        <w:ind w:left="360"/>
-        <w:rPr>
-          <w:b/>
-          <w:bCs/>
-        </w:rPr>
-      </w:pPr>
-      <w:bookmarkStart w:id="2" w:name="_Toc141025049"/>
+        <w:numPr>
+          <w:ilvl w:val="0"/>
+          <w:numId w:val="3"/>
+        </w:numPr>
+        <w:rPr>
+          <w:b/>
+          <w:bCs/>
+        </w:rPr>
+      </w:pPr>
+      <w:bookmarkStart w:id="1" w:name="_Toc141038408"/>
       <w:r>
         <w:rPr>
           <w:b/>
@@ -6679,7 +6975,7 @@
         </w:rPr>
         <w:t>Utility</w:t>
       </w:r>
-      <w:bookmarkEnd w:id="2"/>
+      <w:bookmarkEnd w:id="1"/>
     </w:p>
     <w:p/>
     <w:p>
@@ -6707,7 +7003,7 @@
           <v:shape id="_x0000_i1025" type="#_x0000_t75" style="width:639.3pt;height:427.2pt" o:ole="">
             <v:imagedata r:id="rId9" o:title=""/>
           </v:shape>
-          <o:OLEObject Type="Embed" ProgID="Visio.Drawing.15" ShapeID="_x0000_i1025" DrawAspect="Content" ObjectID="_1751637949" r:id="rId10"/>
+          <o:OLEObject Type="Embed" ProgID="Visio.Drawing.15" ShapeID="_x0000_i1025" DrawAspect="Content" ObjectID="_1751651313" r:id="rId10"/>
         </w:object>
       </w:r>
     </w:p>
@@ -6724,13 +7020,16 @@
     <w:p>
       <w:pPr>
         <w:pStyle w:val="Heading2"/>
-        <w:ind w:left="360"/>
-        <w:rPr>
-          <w:b/>
-          <w:bCs/>
-        </w:rPr>
-      </w:pPr>
-      <w:bookmarkStart w:id="3" w:name="_Toc141025050"/>
+        <w:numPr>
+          <w:ilvl w:val="0"/>
+          <w:numId w:val="3"/>
+        </w:numPr>
+        <w:rPr>
+          <w:b/>
+          <w:bCs/>
+        </w:rPr>
+      </w:pPr>
+      <w:bookmarkStart w:id="2" w:name="_Toc141038409"/>
       <w:r>
         <w:rPr>
           <w:b/>
@@ -6899,7 +7198,7 @@
         </w:rPr>
         <w:t>latforms</w:t>
       </w:r>
-      <w:bookmarkEnd w:id="3"/>
+      <w:bookmarkEnd w:id="2"/>
     </w:p>
     <w:p/>
     <w:p>
@@ -7139,12 +7438,25 @@
     </w:p>
     <w:p>
       <w:pPr>
-        <w:ind w:left="720"/>
-      </w:pPr>
-      <w:r>
-        <w:rPr>
-          <w:b/>
-          <w:bCs/>
+        <w:pStyle w:val="Heading4"/>
+        <w:numPr>
+          <w:ilvl w:val="1"/>
+          <w:numId w:val="3"/>
+        </w:numPr>
+        <w:rPr>
+          <w:b/>
+          <w:bCs/>
+          <w:i w:val="0"/>
+          <w:iCs w:val="0"/>
+        </w:rPr>
+      </w:pPr>
+      <w:bookmarkStart w:id="3" w:name="_Toc141038410"/>
+      <w:r>
+        <w:rPr>
+          <w:b/>
+          <w:bCs/>
+          <w:i w:val="0"/>
+          <w:iCs w:val="0"/>
         </w:rPr>
         <w:t>Linux specific read</w:t>
       </w:r>
@@ -7152,6 +7464,8 @@
         <w:rPr>
           <w:b/>
           <w:bCs/>
+          <w:i w:val="0"/>
+          <w:iCs w:val="0"/>
         </w:rPr>
         <w:t>()</w:t>
       </w:r>
@@ -7159,16 +7473,21 @@
         <w:rPr>
           <w:b/>
           <w:bCs/>
-        </w:rPr>
-        <w:t xml:space="preserve"> behavior</w:t>
-      </w:r>
-      <w:r>
-        <w:t xml:space="preserve"> =&gt;</w:t>
-      </w:r>
-    </w:p>
-    <w:p>
-      <w:pPr>
-        <w:ind w:left="1080"/>
+          <w:i w:val="0"/>
+          <w:iCs w:val="0"/>
+        </w:rPr>
+        <w:t xml:space="preserve"> behavior =&gt;</w:t>
+      </w:r>
+      <w:bookmarkEnd w:id="3"/>
+    </w:p>
+    <w:p>
+      <w:pPr>
+        <w:ind w:left="1800"/>
+      </w:pPr>
+    </w:p>
+    <w:p>
+      <w:pPr>
+        <w:ind w:left="1800"/>
       </w:pPr>
       <w:r>
         <w:t xml:space="preserve">For </w:t>
@@ -7644,12 +7963,25 @@
     </w:p>
     <w:p>
       <w:pPr>
-        <w:ind w:left="720"/>
-      </w:pPr>
-      <w:r>
-        <w:rPr>
-          <w:b/>
-          <w:bCs/>
+        <w:pStyle w:val="Heading4"/>
+        <w:numPr>
+          <w:ilvl w:val="1"/>
+          <w:numId w:val="3"/>
+        </w:numPr>
+        <w:rPr>
+          <w:b/>
+          <w:bCs/>
+          <w:i w:val="0"/>
+          <w:iCs w:val="0"/>
+        </w:rPr>
+      </w:pPr>
+      <w:bookmarkStart w:id="4" w:name="_Toc141038411"/>
+      <w:r>
+        <w:rPr>
+          <w:b/>
+          <w:bCs/>
+          <w:i w:val="0"/>
+          <w:iCs w:val="0"/>
         </w:rPr>
         <w:t>Windows specific read</w:t>
       </w:r>
@@ -7657,6 +7989,8 @@
         <w:rPr>
           <w:b/>
           <w:bCs/>
+          <w:i w:val="0"/>
+          <w:iCs w:val="0"/>
         </w:rPr>
         <w:t>()</w:t>
       </w:r>
@@ -7664,16 +7998,21 @@
         <w:rPr>
           <w:b/>
           <w:bCs/>
-        </w:rPr>
-        <w:t xml:space="preserve"> behavior</w:t>
-      </w:r>
-      <w:r>
-        <w:t xml:space="preserve"> =&gt;</w:t>
-      </w:r>
-    </w:p>
-    <w:p>
-      <w:pPr>
-        <w:ind w:left="1080"/>
+          <w:i w:val="0"/>
+          <w:iCs w:val="0"/>
+        </w:rPr>
+        <w:t xml:space="preserve"> behavior =&gt;</w:t>
+      </w:r>
+      <w:bookmarkEnd w:id="4"/>
+    </w:p>
+    <w:p>
+      <w:pPr>
+        <w:ind w:left="1800"/>
+      </w:pPr>
+    </w:p>
+    <w:p>
+      <w:pPr>
+        <w:ind w:left="1800"/>
       </w:pPr>
       <w:r>
         <w:t>The Window</w:t>
@@ -7729,7 +8068,7 @@
     </w:p>
     <w:p>
       <w:pPr>
-        <w:ind w:left="1080"/>
+        <w:ind w:left="1800"/>
       </w:pPr>
       <w:r>
         <w:t xml:space="preserve">On Windows </w:t>
@@ -7814,8 +8153,8 @@
       <w:pPr>
         <w:pStyle w:val="ListParagraph"/>
         <w:numPr>
-          <w:ilvl w:val="0"/>
-          <w:numId w:val="2"/>
+          <w:ilvl w:val="2"/>
+          <w:numId w:val="3"/>
         </w:numPr>
       </w:pPr>
       <w:r>
@@ -7963,7 +8302,11 @@
         <w:t>read()</w:t>
       </w:r>
       <w:r>
-        <w:t xml:space="preserve"> returns sooner than the timeout period </w:t>
+        <w:t xml:space="preserve"> returns sooner than the timeout </w:t>
+      </w:r>
+      <w:r>
+        <w:lastRenderedPageBreak/>
+        <w:t xml:space="preserve">period </w:t>
       </w:r>
       <w:r>
         <w:rPr>
@@ -8013,12 +8356,11 @@
       <w:pPr>
         <w:pStyle w:val="ListParagraph"/>
         <w:numPr>
-          <w:ilvl w:val="0"/>
-          <w:numId w:val="2"/>
+          <w:ilvl w:val="2"/>
+          <w:numId w:val="3"/>
         </w:numPr>
       </w:pPr>
       <w:r>
-        <w:lastRenderedPageBreak/>
         <w:t xml:space="preserve">The </w:t>
       </w:r>
       <w:r>
@@ -8823,13 +9165,16 @@
     <w:p>
       <w:pPr>
         <w:pStyle w:val="Heading2"/>
-        <w:ind w:left="360"/>
-        <w:rPr>
-          <w:b/>
-          <w:bCs/>
-        </w:rPr>
-      </w:pPr>
-      <w:bookmarkStart w:id="4" w:name="_Toc141025051"/>
+        <w:numPr>
+          <w:ilvl w:val="0"/>
+          <w:numId w:val="3"/>
+        </w:numPr>
+        <w:rPr>
+          <w:b/>
+          <w:bCs/>
+        </w:rPr>
+      </w:pPr>
+      <w:bookmarkStart w:id="5" w:name="_Toc141038412"/>
       <w:r>
         <w:rPr>
           <w:b/>
@@ -8943,7 +9288,7 @@
         </w:rPr>
         <w:t>imeouts.</w:t>
       </w:r>
-      <w:bookmarkEnd w:id="4"/>
+      <w:bookmarkEnd w:id="5"/>
     </w:p>
     <w:p/>
     <w:p>
@@ -16953,13 +17298,16 @@
     <w:p>
       <w:pPr>
         <w:pStyle w:val="Heading2"/>
-        <w:ind w:left="360"/>
-        <w:rPr>
-          <w:b/>
-          <w:bCs/>
-        </w:rPr>
-      </w:pPr>
-      <w:bookmarkStart w:id="5" w:name="_Toc141025052"/>
+        <w:numPr>
+          <w:ilvl w:val="0"/>
+          <w:numId w:val="3"/>
+        </w:numPr>
+        <w:rPr>
+          <w:b/>
+          <w:bCs/>
+        </w:rPr>
+      </w:pPr>
+      <w:bookmarkStart w:id="6" w:name="_Toc141038413"/>
       <w:r>
         <w:rPr>
           <w:b/>
@@ -17058,12 +17406,12 @@
         </w:rPr>
         <w:t>ethod</w:t>
       </w:r>
-      <w:bookmarkEnd w:id="5"/>
+      <w:bookmarkEnd w:id="6"/>
     </w:p>
     <w:p/>
     <w:p>
       <w:pPr>
-        <w:ind w:left="720"/>
+        <w:ind w:left="1080"/>
       </w:pPr>
       <w:r>
         <w:t xml:space="preserve">This section discusses </w:t>
@@ -17237,7 +17585,7 @@
     </w:p>
     <w:p>
       <w:pPr>
-        <w:ind w:left="720"/>
+        <w:ind w:left="1080"/>
       </w:pPr>
       <w:r>
         <w:t xml:space="preserve">Below </w:t>
@@ -17366,7 +17714,7 @@
     </w:p>
     <w:p>
       <w:pPr>
-        <w:ind w:left="720"/>
+        <w:ind w:left="1080"/>
       </w:pPr>
       <w:r>
         <w:t>To be perfectly clear, the logs above were generated using the existing serialport-rs crate release v4.2.1, while the log below was generated running my patched version of the crate (per the indicated patch).</w:t>
@@ -17374,7 +17722,7 @@
     </w:p>
     <w:p>
       <w:pPr>
-        <w:ind w:left="720"/>
+        <w:ind w:left="1080"/>
       </w:pPr>
       <w:r>
         <w:t xml:space="preserve">In the </w:t>
@@ -17444,7 +17792,7 @@
     <w:p>
       <w:pPr>
         <w:spacing w:after="0" w:line="240" w:lineRule="auto"/>
-        <w:ind w:left="720"/>
+        <w:ind w:left="1080"/>
         <w:rPr>
           <w:b/>
           <w:bCs/>
@@ -17472,7 +17820,7 @@
     <w:p>
       <w:pPr>
         <w:spacing w:after="0" w:line="240" w:lineRule="auto"/>
-        <w:ind w:left="720"/>
+        <w:ind w:left="1080"/>
         <w:rPr>
           <w:b/>
           <w:bCs/>
@@ -17493,19 +17841,19 @@
     <w:p>
       <w:pPr>
         <w:spacing w:after="0" w:line="240" w:lineRule="auto"/>
-        <w:ind w:left="720"/>
-        <w:rPr>
-          <w:b/>
-          <w:bCs/>
-          <w:sz w:val="14"/>
-          <w:szCs w:val="14"/>
-        </w:rPr>
-      </w:pPr>
-    </w:p>
-    <w:p>
-      <w:pPr>
-        <w:spacing w:after="0" w:line="240" w:lineRule="auto"/>
-        <w:ind w:left="720"/>
+        <w:ind w:left="1080"/>
+        <w:rPr>
+          <w:b/>
+          <w:bCs/>
+          <w:sz w:val="14"/>
+          <w:szCs w:val="14"/>
+        </w:rPr>
+      </w:pPr>
+    </w:p>
+    <w:p>
+      <w:pPr>
+        <w:spacing w:after="0" w:line="240" w:lineRule="auto"/>
+        <w:ind w:left="1080"/>
         <w:rPr>
           <w:b/>
           <w:bCs/>
@@ -17526,7 +17874,7 @@
     <w:p>
       <w:pPr>
         <w:spacing w:after="0" w:line="240" w:lineRule="auto"/>
-        <w:ind w:left="720"/>
+        <w:ind w:left="1080"/>
         <w:rPr>
           <w:b/>
           <w:bCs/>
@@ -17547,7 +17895,7 @@
     <w:p>
       <w:pPr>
         <w:spacing w:after="0" w:line="240" w:lineRule="auto"/>
-        <w:ind w:left="720"/>
+        <w:ind w:left="1080"/>
         <w:rPr>
           <w:b/>
           <w:bCs/>
@@ -17568,7 +17916,7 @@
     <w:p>
       <w:pPr>
         <w:spacing w:after="0" w:line="240" w:lineRule="auto"/>
-        <w:ind w:left="720"/>
+        <w:ind w:left="1080"/>
         <w:rPr>
           <w:b/>
           <w:bCs/>
@@ -17589,7 +17937,7 @@
     <w:p>
       <w:pPr>
         <w:spacing w:after="0" w:line="240" w:lineRule="auto"/>
-        <w:ind w:left="720"/>
+        <w:ind w:left="1080"/>
         <w:rPr>
           <w:b/>
           <w:bCs/>
@@ -17610,7 +17958,7 @@
     <w:p>
       <w:pPr>
         <w:spacing w:after="0" w:line="240" w:lineRule="auto"/>
-        <w:ind w:left="720"/>
+        <w:ind w:left="1080"/>
         <w:rPr>
           <w:b/>
           <w:bCs/>
@@ -17631,7 +17979,7 @@
     <w:p>
       <w:pPr>
         <w:spacing w:after="0" w:line="240" w:lineRule="auto"/>
-        <w:ind w:left="720"/>
+        <w:ind w:left="1080"/>
         <w:rPr>
           <w:b/>
           <w:bCs/>
@@ -17652,19 +18000,19 @@
     <w:p>
       <w:pPr>
         <w:spacing w:after="0" w:line="240" w:lineRule="auto"/>
-        <w:ind w:left="720"/>
-        <w:rPr>
-          <w:b/>
-          <w:bCs/>
-          <w:sz w:val="14"/>
-          <w:szCs w:val="14"/>
-        </w:rPr>
-      </w:pPr>
-    </w:p>
-    <w:p>
-      <w:pPr>
-        <w:spacing w:after="0" w:line="240" w:lineRule="auto"/>
-        <w:ind w:left="720"/>
+        <w:ind w:left="1080"/>
+        <w:rPr>
+          <w:b/>
+          <w:bCs/>
+          <w:sz w:val="14"/>
+          <w:szCs w:val="14"/>
+        </w:rPr>
+      </w:pPr>
+    </w:p>
+    <w:p>
+      <w:pPr>
+        <w:spacing w:after="0" w:line="240" w:lineRule="auto"/>
+        <w:ind w:left="1080"/>
         <w:rPr>
           <w:b/>
           <w:bCs/>
@@ -17685,7 +18033,7 @@
     <w:p>
       <w:pPr>
         <w:spacing w:after="0" w:line="240" w:lineRule="auto"/>
-        <w:ind w:left="720"/>
+        <w:ind w:left="1080"/>
         <w:rPr>
           <w:b/>
           <w:bCs/>
@@ -17706,7 +18054,7 @@
     <w:p>
       <w:pPr>
         <w:spacing w:after="0" w:line="240" w:lineRule="auto"/>
-        <w:ind w:left="720"/>
+        <w:ind w:left="1080"/>
         <w:rPr>
           <w:b/>
           <w:bCs/>
@@ -17727,19 +18075,19 @@
     <w:p>
       <w:pPr>
         <w:spacing w:after="0" w:line="240" w:lineRule="auto"/>
-        <w:ind w:left="720"/>
-        <w:rPr>
-          <w:b/>
-          <w:bCs/>
-          <w:sz w:val="14"/>
-          <w:szCs w:val="14"/>
-        </w:rPr>
-      </w:pPr>
-    </w:p>
-    <w:p>
-      <w:pPr>
-        <w:spacing w:after="0" w:line="240" w:lineRule="auto"/>
-        <w:ind w:left="720"/>
+        <w:ind w:left="1080"/>
+        <w:rPr>
+          <w:b/>
+          <w:bCs/>
+          <w:sz w:val="14"/>
+          <w:szCs w:val="14"/>
+        </w:rPr>
+      </w:pPr>
+    </w:p>
+    <w:p>
+      <w:pPr>
+        <w:spacing w:after="0" w:line="240" w:lineRule="auto"/>
+        <w:ind w:left="1080"/>
         <w:rPr>
           <w:b/>
           <w:bCs/>
@@ -17760,7 +18108,7 @@
     <w:p>
       <w:pPr>
         <w:spacing w:after="0" w:line="240" w:lineRule="auto"/>
-        <w:ind w:left="720"/>
+        <w:ind w:left="1080"/>
         <w:rPr>
           <w:b/>
           <w:bCs/>
@@ -17781,7 +18129,7 @@
     <w:p>
       <w:pPr>
         <w:spacing w:after="0" w:line="240" w:lineRule="auto"/>
-        <w:ind w:left="720"/>
+        <w:ind w:left="1080"/>
         <w:rPr>
           <w:b/>
           <w:bCs/>
@@ -17802,17 +18150,17 @@
     <w:p>
       <w:pPr>
         <w:spacing w:after="0" w:line="240" w:lineRule="auto"/>
-        <w:ind w:left="720"/>
-        <w:rPr>
-          <w:b/>
-          <w:bCs/>
-        </w:rPr>
-      </w:pPr>
-    </w:p>
-    <w:p>
-      <w:pPr>
-        <w:spacing w:after="0" w:line="240" w:lineRule="auto"/>
-        <w:ind w:left="720"/>
+        <w:ind w:left="1080"/>
+        <w:rPr>
+          <w:b/>
+          <w:bCs/>
+        </w:rPr>
+      </w:pPr>
+    </w:p>
+    <w:p>
+      <w:pPr>
+        <w:spacing w:after="0" w:line="240" w:lineRule="auto"/>
+        <w:ind w:left="1080"/>
       </w:pPr>
       <w:r>
         <w:t>Below is</w:t>
@@ -17854,13 +18202,13 @@
     <w:p>
       <w:pPr>
         <w:spacing w:after="0" w:line="240" w:lineRule="auto"/>
-        <w:ind w:left="720"/>
-      </w:pPr>
-    </w:p>
-    <w:p>
-      <w:pPr>
-        <w:spacing w:after="0" w:line="240" w:lineRule="auto"/>
-        <w:ind w:left="720"/>
+        <w:ind w:left="1080"/>
+      </w:pPr>
+    </w:p>
+    <w:p>
+      <w:pPr>
+        <w:spacing w:after="0" w:line="240" w:lineRule="auto"/>
+        <w:ind w:left="1080"/>
         <w:rPr>
           <w:b/>
           <w:bCs/>
@@ -17881,7 +18229,7 @@
     <w:p>
       <w:pPr>
         <w:spacing w:after="0" w:line="240" w:lineRule="auto"/>
-        <w:ind w:left="720"/>
+        <w:ind w:left="1080"/>
         <w:rPr>
           <w:b/>
           <w:bCs/>
@@ -17903,7 +18251,7 @@
     <w:p>
       <w:pPr>
         <w:spacing w:after="0" w:line="240" w:lineRule="auto"/>
-        <w:ind w:left="720"/>
+        <w:ind w:left="1080"/>
         <w:rPr>
           <w:b/>
           <w:bCs/>
@@ -17933,7 +18281,7 @@
     <w:p>
       <w:pPr>
         <w:spacing w:after="0" w:line="240" w:lineRule="auto"/>
-        <w:ind w:left="720"/>
+        <w:ind w:left="1080"/>
         <w:rPr>
           <w:b/>
           <w:bCs/>
@@ -17954,7 +18302,7 @@
     <w:p>
       <w:pPr>
         <w:spacing w:after="0" w:line="240" w:lineRule="auto"/>
-        <w:ind w:left="720"/>
+        <w:ind w:left="1080"/>
         <w:rPr>
           <w:b/>
           <w:bCs/>
@@ -17975,7 +18323,7 @@
     <w:p>
       <w:pPr>
         <w:spacing w:after="0" w:line="240" w:lineRule="auto"/>
-        <w:ind w:left="720"/>
+        <w:ind w:left="1080"/>
         <w:rPr>
           <w:b/>
           <w:bCs/>
@@ -17996,7 +18344,7 @@
     <w:p>
       <w:pPr>
         <w:spacing w:after="0" w:line="240" w:lineRule="auto"/>
-        <w:ind w:left="720"/>
+        <w:ind w:left="1080"/>
         <w:rPr>
           <w:b/>
           <w:bCs/>
@@ -18053,7 +18401,7 @@
     <w:p>
       <w:pPr>
         <w:spacing w:after="0" w:line="240" w:lineRule="auto"/>
-        <w:ind w:left="720"/>
+        <w:ind w:left="1080"/>
         <w:rPr>
           <w:b/>
           <w:bCs/>
@@ -18101,7 +18449,7 @@
     <w:p>
       <w:pPr>
         <w:spacing w:after="0" w:line="240" w:lineRule="auto"/>
-        <w:ind w:left="720"/>
+        <w:ind w:left="1080"/>
         <w:rPr>
           <w:b/>
           <w:bCs/>
@@ -18203,7 +18551,7 @@
     <w:p>
       <w:pPr>
         <w:spacing w:after="0" w:line="240" w:lineRule="auto"/>
-        <w:ind w:left="720"/>
+        <w:ind w:left="1080"/>
         <w:rPr>
           <w:b/>
           <w:bCs/>
@@ -18260,7 +18608,7 @@
     <w:p>
       <w:pPr>
         <w:spacing w:after="0" w:line="240" w:lineRule="auto"/>
-        <w:ind w:left="720"/>
+        <w:ind w:left="1080"/>
         <w:rPr>
           <w:b/>
           <w:bCs/>
@@ -18308,7 +18656,7 @@
     <w:p>
       <w:pPr>
         <w:spacing w:after="0" w:line="240" w:lineRule="auto"/>
-        <w:ind w:left="720"/>
+        <w:ind w:left="1080"/>
         <w:rPr>
           <w:b/>
           <w:bCs/>
@@ -18329,7 +18677,7 @@
     <w:p>
       <w:pPr>
         <w:spacing w:after="0" w:line="240" w:lineRule="auto"/>
-        <w:ind w:left="720"/>
+        <w:ind w:left="1080"/>
         <w:rPr>
           <w:b/>
           <w:bCs/>
@@ -18350,7 +18698,7 @@
     <w:p>
       <w:pPr>
         <w:spacing w:after="0" w:line="240" w:lineRule="auto"/>
-        <w:ind w:left="720"/>
+        <w:ind w:left="1080"/>
         <w:rPr>
           <w:b/>
           <w:bCs/>
@@ -18371,7 +18719,7 @@
     <w:p>
       <w:pPr>
         <w:spacing w:after="0" w:line="240" w:lineRule="auto"/>
-        <w:ind w:left="720"/>
+        <w:ind w:left="1080"/>
         <w:rPr>
           <w:b/>
           <w:bCs/>
@@ -18392,7 +18740,7 @@
     <w:p>
       <w:pPr>
         <w:spacing w:after="0" w:line="240" w:lineRule="auto"/>
-        <w:ind w:left="720"/>
+        <w:ind w:left="1080"/>
         <w:rPr>
           <w:b/>
           <w:bCs/>
@@ -18413,7 +18761,7 @@
     <w:p>
       <w:pPr>
         <w:spacing w:after="0" w:line="240" w:lineRule="auto"/>
-        <w:ind w:left="720"/>
+        <w:ind w:left="1080"/>
         <w:rPr>
           <w:b/>
           <w:bCs/>
@@ -18434,7 +18782,7 @@
     <w:p>
       <w:pPr>
         <w:spacing w:after="0" w:line="240" w:lineRule="auto"/>
-        <w:ind w:left="720"/>
+        <w:ind w:left="1080"/>
         <w:rPr>
           <w:b/>
           <w:bCs/>
@@ -18455,7 +18803,7 @@
     <w:p>
       <w:pPr>
         <w:spacing w:after="0" w:line="240" w:lineRule="auto"/>
-        <w:ind w:left="720"/>
+        <w:ind w:left="1080"/>
         <w:rPr>
           <w:b/>
           <w:bCs/>
@@ -18476,7 +18824,7 @@
     <w:p>
       <w:pPr>
         <w:spacing w:after="0" w:line="240" w:lineRule="auto"/>
-        <w:ind w:left="720"/>
+        <w:ind w:left="1080"/>
         <w:rPr>
           <w:b/>
           <w:bCs/>
@@ -18497,7 +18845,7 @@
     <w:p>
       <w:pPr>
         <w:spacing w:after="0" w:line="240" w:lineRule="auto"/>
-        <w:ind w:left="720"/>
+        <w:ind w:left="1080"/>
         <w:rPr>
           <w:b/>
           <w:bCs/>
@@ -18518,7 +18866,7 @@
     <w:p>
       <w:pPr>
         <w:spacing w:after="0" w:line="240" w:lineRule="auto"/>
-        <w:ind w:left="720"/>
+        <w:ind w:left="1080"/>
         <w:rPr>
           <w:b/>
           <w:bCs/>
@@ -18539,7 +18887,7 @@
     <w:p>
       <w:pPr>
         <w:spacing w:after="0" w:line="240" w:lineRule="auto"/>
-        <w:ind w:left="720"/>
+        <w:ind w:left="1080"/>
         <w:rPr>
           <w:b/>
           <w:bCs/>
@@ -18560,7 +18908,7 @@
     <w:p>
       <w:pPr>
         <w:spacing w:after="0" w:line="240" w:lineRule="auto"/>
-        <w:ind w:left="720"/>
+        <w:ind w:left="1080"/>
         <w:rPr>
           <w:b/>
           <w:bCs/>
@@ -18581,7 +18929,7 @@
     <w:p>
       <w:pPr>
         <w:spacing w:after="0" w:line="240" w:lineRule="auto"/>
-        <w:ind w:left="720"/>
+        <w:ind w:left="1080"/>
         <w:rPr>
           <w:b/>
           <w:bCs/>
@@ -18602,7 +18950,7 @@
     <w:p>
       <w:pPr>
         <w:spacing w:after="0" w:line="240" w:lineRule="auto"/>
-        <w:ind w:left="720"/>
+        <w:ind w:left="1080"/>
         <w:rPr>
           <w:b/>
           <w:bCs/>
@@ -18623,18 +18971,18 @@
     <w:p>
       <w:pPr>
         <w:spacing w:after="0" w:line="240" w:lineRule="auto"/>
-        <w:ind w:left="720"/>
-        <w:rPr>
-          <w:b/>
-          <w:bCs/>
-          <w:sz w:val="16"/>
-          <w:szCs w:val="16"/>
-        </w:rPr>
-      </w:pPr>
-    </w:p>
-    <w:p>
-      <w:pPr>
-        <w:ind w:left="720"/>
+        <w:ind w:left="1080"/>
+        <w:rPr>
+          <w:b/>
+          <w:bCs/>
+          <w:sz w:val="16"/>
+          <w:szCs w:val="16"/>
+        </w:rPr>
+      </w:pPr>
+    </w:p>
+    <w:p>
+      <w:pPr>
+        <w:ind w:left="1080"/>
       </w:pPr>
       <w:r>
         <w:t xml:space="preserve">While </w:t>
@@ -18804,7 +19152,7 @@
     </w:p>
     <w:p>
       <w:pPr>
-        <w:ind w:left="720"/>
+        <w:ind w:left="1080"/>
       </w:pPr>
       <w:r>
         <w:t xml:space="preserve">Future work: Based on Microsoft's documentation concerning its native Readfile() </w:t>
@@ -18903,7 +19251,7 @@
     <w:p>
       <w:pPr>
         <w:spacing w:after="0" w:line="240" w:lineRule="auto"/>
-        <w:ind w:left="720"/>
+        <w:ind w:left="1080"/>
       </w:pPr>
       <w:r>
         <w:t xml:space="preserve">Finally, here </w:t>
@@ -23712,7 +24060,7 @@
       <w:lvlText w:val="%1."/>
       <w:lvlJc w:val="left"/>
       <w:pPr>
-        <w:ind w:left="1440" w:hanging="360"/>
+        <w:ind w:left="2160" w:hanging="360"/>
       </w:pPr>
     </w:lvl>
     <w:lvl w:ilvl="1" w:tplc="04090019" w:tentative="1">
@@ -23721,7 +24069,7 @@
       <w:lvlText w:val="%2."/>
       <w:lvlJc w:val="left"/>
       <w:pPr>
-        <w:ind w:left="2160" w:hanging="360"/>
+        <w:ind w:left="2880" w:hanging="360"/>
       </w:pPr>
     </w:lvl>
     <w:lvl w:ilvl="2" w:tplc="0409001B" w:tentative="1">
@@ -23730,7 +24078,7 @@
       <w:lvlText w:val="%3."/>
       <w:lvlJc w:val="right"/>
       <w:pPr>
-        <w:ind w:left="2880" w:hanging="180"/>
+        <w:ind w:left="3600" w:hanging="180"/>
       </w:pPr>
     </w:lvl>
     <w:lvl w:ilvl="3" w:tplc="0409000F" w:tentative="1">
@@ -23739,7 +24087,7 @@
       <w:lvlText w:val="%4."/>
       <w:lvlJc w:val="left"/>
       <w:pPr>
-        <w:ind w:left="3600" w:hanging="360"/>
+        <w:ind w:left="4320" w:hanging="360"/>
       </w:pPr>
     </w:lvl>
     <w:lvl w:ilvl="4" w:tplc="04090019" w:tentative="1">
@@ -23748,7 +24096,7 @@
       <w:lvlText w:val="%5."/>
       <w:lvlJc w:val="left"/>
       <w:pPr>
-        <w:ind w:left="4320" w:hanging="360"/>
+        <w:ind w:left="5040" w:hanging="360"/>
       </w:pPr>
     </w:lvl>
     <w:lvl w:ilvl="5" w:tplc="0409001B" w:tentative="1">
@@ -23757,7 +24105,7 @@
       <w:lvlText w:val="%6."/>
       <w:lvlJc w:val="right"/>
       <w:pPr>
-        <w:ind w:left="5040" w:hanging="180"/>
+        <w:ind w:left="5760" w:hanging="180"/>
       </w:pPr>
     </w:lvl>
     <w:lvl w:ilvl="6" w:tplc="0409000F" w:tentative="1">
@@ -23766,7 +24114,7 @@
       <w:lvlText w:val="%7."/>
       <w:lvlJc w:val="left"/>
       <w:pPr>
-        <w:ind w:left="5760" w:hanging="360"/>
+        <w:ind w:left="6480" w:hanging="360"/>
       </w:pPr>
     </w:lvl>
     <w:lvl w:ilvl="7" w:tplc="04090019" w:tentative="1">
@@ -23775,7 +24123,7 @@
       <w:lvlText w:val="%8."/>
       <w:lvlJc w:val="left"/>
       <w:pPr>
-        <w:ind w:left="6480" w:hanging="360"/>
+        <w:ind w:left="7200" w:hanging="360"/>
       </w:pPr>
     </w:lvl>
     <w:lvl w:ilvl="8" w:tplc="0409001B" w:tentative="1">
@@ -23784,11 +24132,97 @@
       <w:lvlText w:val="%9."/>
       <w:lvlJc w:val="right"/>
       <w:pPr>
-        <w:ind w:left="7200" w:hanging="180"/>
+        <w:ind w:left="7920" w:hanging="180"/>
       </w:pPr>
     </w:lvl>
   </w:abstractNum>
   <w:abstractNum w:abstractNumId="1" w15:restartNumberingAfterBreak="0">
+    <w:nsid w:val="418A19C4"/>
+    <w:multiLevelType w:val="hybridMultilevel"/>
+    <w:tmpl w:val="4F68A154"/>
+    <w:lvl w:ilvl="0" w:tplc="0409000F">
+      <w:start w:val="1"/>
+      <w:numFmt w:val="decimal"/>
+      <w:lvlText w:val="%1."/>
+      <w:lvlJc w:val="left"/>
+      <w:pPr>
+        <w:ind w:left="1080" w:hanging="360"/>
+      </w:pPr>
+    </w:lvl>
+    <w:lvl w:ilvl="1" w:tplc="04090019">
+      <w:start w:val="1"/>
+      <w:numFmt w:val="lowerLetter"/>
+      <w:lvlText w:val="%2."/>
+      <w:lvlJc w:val="left"/>
+      <w:pPr>
+        <w:ind w:left="1800" w:hanging="360"/>
+      </w:pPr>
+    </w:lvl>
+    <w:lvl w:ilvl="2" w:tplc="0409001B">
+      <w:start w:val="1"/>
+      <w:numFmt w:val="lowerRoman"/>
+      <w:lvlText w:val="%3."/>
+      <w:lvlJc w:val="right"/>
+      <w:pPr>
+        <w:ind w:left="2520" w:hanging="180"/>
+      </w:pPr>
+    </w:lvl>
+    <w:lvl w:ilvl="3" w:tplc="0409000F" w:tentative="1">
+      <w:start w:val="1"/>
+      <w:numFmt w:val="decimal"/>
+      <w:lvlText w:val="%4."/>
+      <w:lvlJc w:val="left"/>
+      <w:pPr>
+        <w:ind w:left="3240" w:hanging="360"/>
+      </w:pPr>
+    </w:lvl>
+    <w:lvl w:ilvl="4" w:tplc="04090019" w:tentative="1">
+      <w:start w:val="1"/>
+      <w:numFmt w:val="lowerLetter"/>
+      <w:lvlText w:val="%5."/>
+      <w:lvlJc w:val="left"/>
+      <w:pPr>
+        <w:ind w:left="3960" w:hanging="360"/>
+      </w:pPr>
+    </w:lvl>
+    <w:lvl w:ilvl="5" w:tplc="0409001B" w:tentative="1">
+      <w:start w:val="1"/>
+      <w:numFmt w:val="lowerRoman"/>
+      <w:lvlText w:val="%6."/>
+      <w:lvlJc w:val="right"/>
+      <w:pPr>
+        <w:ind w:left="4680" w:hanging="180"/>
+      </w:pPr>
+    </w:lvl>
+    <w:lvl w:ilvl="6" w:tplc="0409000F" w:tentative="1">
+      <w:start w:val="1"/>
+      <w:numFmt w:val="decimal"/>
+      <w:lvlText w:val="%7."/>
+      <w:lvlJc w:val="left"/>
+      <w:pPr>
+        <w:ind w:left="5400" w:hanging="360"/>
+      </w:pPr>
+    </w:lvl>
+    <w:lvl w:ilvl="7" w:tplc="04090019" w:tentative="1">
+      <w:start w:val="1"/>
+      <w:numFmt w:val="lowerLetter"/>
+      <w:lvlText w:val="%8."/>
+      <w:lvlJc w:val="left"/>
+      <w:pPr>
+        <w:ind w:left="6120" w:hanging="360"/>
+      </w:pPr>
+    </w:lvl>
+    <w:lvl w:ilvl="8" w:tplc="0409001B" w:tentative="1">
+      <w:start w:val="1"/>
+      <w:numFmt w:val="lowerRoman"/>
+      <w:lvlText w:val="%9."/>
+      <w:lvlJc w:val="right"/>
+      <w:pPr>
+        <w:ind w:left="6840" w:hanging="180"/>
+      </w:pPr>
+    </w:lvl>
+  </w:abstractNum>
+  <w:abstractNum w:abstractNumId="2" w15:restartNumberingAfterBreak="0">
     <w:nsid w:val="5A03013C"/>
     <w:multiLevelType w:val="hybridMultilevel"/>
     <w:tmpl w:val="478AD480"/>
@@ -23875,10 +24309,13 @@
     </w:lvl>
   </w:abstractNum>
   <w:num w:numId="1" w16cid:durableId="1103186950">
-    <w:abstractNumId w:val="1"/>
+    <w:abstractNumId w:val="2"/>
   </w:num>
   <w:num w:numId="2" w16cid:durableId="1500347767">
     <w:abstractNumId w:val="0"/>
+  </w:num>
+  <w:num w:numId="3" w16cid:durableId="1748648572">
+    <w:abstractNumId w:val="1"/>
   </w:num>
 </w:numbering>
 </file>
@@ -24327,6 +24764,50 @@
       <w:szCs w:val="26"/>
     </w:rPr>
   </w:style>
+  <w:style w:type="paragraph" w:styleId="Heading3">
+    <w:name w:val="heading 3"/>
+    <w:basedOn w:val="Normal"/>
+    <w:next w:val="Normal"/>
+    <w:link w:val="Heading3Char"/>
+    <w:uiPriority w:val="9"/>
+    <w:unhideWhenUsed/>
+    <w:qFormat/>
+    <w:rsid w:val="000814EC"/>
+    <w:pPr>
+      <w:keepNext/>
+      <w:keepLines/>
+      <w:spacing w:before="40" w:after="0"/>
+      <w:outlineLvl w:val="2"/>
+    </w:pPr>
+    <w:rPr>
+      <w:rFonts w:asciiTheme="majorHAnsi" w:eastAsiaTheme="majorEastAsia" w:hAnsiTheme="majorHAnsi" w:cstheme="majorBidi"/>
+      <w:color w:val="1F3763" w:themeColor="accent1" w:themeShade="7F"/>
+      <w:sz w:val="24"/>
+      <w:szCs w:val="24"/>
+    </w:rPr>
+  </w:style>
+  <w:style w:type="paragraph" w:styleId="Heading4">
+    <w:name w:val="heading 4"/>
+    <w:basedOn w:val="Normal"/>
+    <w:next w:val="Normal"/>
+    <w:link w:val="Heading4Char"/>
+    <w:uiPriority w:val="9"/>
+    <w:unhideWhenUsed/>
+    <w:qFormat/>
+    <w:rsid w:val="000814EC"/>
+    <w:pPr>
+      <w:keepNext/>
+      <w:keepLines/>
+      <w:spacing w:before="40" w:after="0"/>
+      <w:outlineLvl w:val="3"/>
+    </w:pPr>
+    <w:rPr>
+      <w:rFonts w:asciiTheme="majorHAnsi" w:eastAsiaTheme="majorEastAsia" w:hAnsiTheme="majorHAnsi" w:cstheme="majorBidi"/>
+      <w:i/>
+      <w:iCs/>
+      <w:color w:val="2F5496" w:themeColor="accent1" w:themeShade="BF"/>
+    </w:rPr>
+  </w:style>
   <w:style w:type="character" w:default="1" w:styleId="DefaultParagraphFont">
     <w:name w:val="Default Paragraph Font"/>
     <w:uiPriority w:val="1"/>
@@ -24502,8 +24983,16 @@
     <w:unhideWhenUsed/>
     <w:rsid w:val="008437EE"/>
     <w:pPr>
-      <w:spacing w:after="100"/>
+      <w:spacing w:before="360" w:after="0"/>
     </w:pPr>
+    <w:rPr>
+      <w:rFonts w:asciiTheme="majorHAnsi" w:hAnsiTheme="majorHAnsi" w:cstheme="majorHAnsi"/>
+      <w:b/>
+      <w:bCs/>
+      <w:caps/>
+      <w:sz w:val="24"/>
+      <w:szCs w:val="24"/>
+    </w:rPr>
   </w:style>
   <w:style w:type="paragraph" w:styleId="TOC2">
     <w:name w:val="toc 2"/>
@@ -24514,9 +25003,198 @@
     <w:unhideWhenUsed/>
     <w:rsid w:val="008437EE"/>
     <w:pPr>
-      <w:spacing w:after="100"/>
+      <w:spacing w:before="240" w:after="0"/>
+    </w:pPr>
+    <w:rPr>
+      <w:rFonts w:cstheme="minorHAnsi"/>
+      <w:b/>
+      <w:bCs/>
+      <w:sz w:val="20"/>
+      <w:szCs w:val="20"/>
+    </w:rPr>
+  </w:style>
+  <w:style w:type="paragraph" w:styleId="TOC3">
+    <w:name w:val="toc 3"/>
+    <w:basedOn w:val="Normal"/>
+    <w:next w:val="Normal"/>
+    <w:autoRedefine/>
+    <w:uiPriority w:val="39"/>
+    <w:unhideWhenUsed/>
+    <w:rsid w:val="00001A50"/>
+    <w:pPr>
+      <w:spacing w:after="0"/>
       <w:ind w:left="220"/>
     </w:pPr>
+    <w:rPr>
+      <w:rFonts w:cstheme="minorHAnsi"/>
+      <w:sz w:val="20"/>
+      <w:szCs w:val="20"/>
+    </w:rPr>
+  </w:style>
+  <w:style w:type="paragraph" w:styleId="TOC4">
+    <w:name w:val="toc 4"/>
+    <w:basedOn w:val="Normal"/>
+    <w:next w:val="Normal"/>
+    <w:autoRedefine/>
+    <w:uiPriority w:val="39"/>
+    <w:unhideWhenUsed/>
+    <w:rsid w:val="00001A50"/>
+    <w:pPr>
+      <w:spacing w:after="0"/>
+      <w:ind w:left="440"/>
+    </w:pPr>
+    <w:rPr>
+      <w:rFonts w:cstheme="minorHAnsi"/>
+      <w:sz w:val="20"/>
+      <w:szCs w:val="20"/>
+    </w:rPr>
+  </w:style>
+  <w:style w:type="paragraph" w:styleId="TOC5">
+    <w:name w:val="toc 5"/>
+    <w:basedOn w:val="Normal"/>
+    <w:next w:val="Normal"/>
+    <w:autoRedefine/>
+    <w:uiPriority w:val="39"/>
+    <w:unhideWhenUsed/>
+    <w:rsid w:val="00001A50"/>
+    <w:pPr>
+      <w:spacing w:after="0"/>
+      <w:ind w:left="660"/>
+    </w:pPr>
+    <w:rPr>
+      <w:rFonts w:cstheme="minorHAnsi"/>
+      <w:sz w:val="20"/>
+      <w:szCs w:val="20"/>
+    </w:rPr>
+  </w:style>
+  <w:style w:type="paragraph" w:styleId="TOC6">
+    <w:name w:val="toc 6"/>
+    <w:basedOn w:val="Normal"/>
+    <w:next w:val="Normal"/>
+    <w:autoRedefine/>
+    <w:uiPriority w:val="39"/>
+    <w:unhideWhenUsed/>
+    <w:rsid w:val="00001A50"/>
+    <w:pPr>
+      <w:spacing w:after="0"/>
+      <w:ind w:left="880"/>
+    </w:pPr>
+    <w:rPr>
+      <w:rFonts w:cstheme="minorHAnsi"/>
+      <w:sz w:val="20"/>
+      <w:szCs w:val="20"/>
+    </w:rPr>
+  </w:style>
+  <w:style w:type="paragraph" w:styleId="TOC7">
+    <w:name w:val="toc 7"/>
+    <w:basedOn w:val="Normal"/>
+    <w:next w:val="Normal"/>
+    <w:autoRedefine/>
+    <w:uiPriority w:val="39"/>
+    <w:unhideWhenUsed/>
+    <w:rsid w:val="00001A50"/>
+    <w:pPr>
+      <w:spacing w:after="0"/>
+      <w:ind w:left="1100"/>
+    </w:pPr>
+    <w:rPr>
+      <w:rFonts w:cstheme="minorHAnsi"/>
+      <w:sz w:val="20"/>
+      <w:szCs w:val="20"/>
+    </w:rPr>
+  </w:style>
+  <w:style w:type="paragraph" w:styleId="TOC8">
+    <w:name w:val="toc 8"/>
+    <w:basedOn w:val="Normal"/>
+    <w:next w:val="Normal"/>
+    <w:autoRedefine/>
+    <w:uiPriority w:val="39"/>
+    <w:unhideWhenUsed/>
+    <w:rsid w:val="00001A50"/>
+    <w:pPr>
+      <w:spacing w:after="0"/>
+      <w:ind w:left="1320"/>
+    </w:pPr>
+    <w:rPr>
+      <w:rFonts w:cstheme="minorHAnsi"/>
+      <w:sz w:val="20"/>
+      <w:szCs w:val="20"/>
+    </w:rPr>
+  </w:style>
+  <w:style w:type="paragraph" w:styleId="TOC9">
+    <w:name w:val="toc 9"/>
+    <w:basedOn w:val="Normal"/>
+    <w:next w:val="Normal"/>
+    <w:autoRedefine/>
+    <w:uiPriority w:val="39"/>
+    <w:unhideWhenUsed/>
+    <w:rsid w:val="00001A50"/>
+    <w:pPr>
+      <w:spacing w:after="0"/>
+      <w:ind w:left="1540"/>
+    </w:pPr>
+    <w:rPr>
+      <w:rFonts w:cstheme="minorHAnsi"/>
+      <w:sz w:val="20"/>
+      <w:szCs w:val="20"/>
+    </w:rPr>
+  </w:style>
+  <w:style w:type="paragraph" w:styleId="Subtitle">
+    <w:name w:val="Subtitle"/>
+    <w:basedOn w:val="Normal"/>
+    <w:next w:val="Normal"/>
+    <w:link w:val="SubtitleChar"/>
+    <w:uiPriority w:val="11"/>
+    <w:qFormat/>
+    <w:rsid w:val="002F4F54"/>
+    <w:pPr>
+      <w:numPr>
+        <w:ilvl w:val="1"/>
+      </w:numPr>
+    </w:pPr>
+    <w:rPr>
+      <w:rFonts w:eastAsiaTheme="minorEastAsia"/>
+      <w:color w:val="5A5A5A" w:themeColor="text1" w:themeTint="A5"/>
+      <w:spacing w:val="15"/>
+    </w:rPr>
+  </w:style>
+  <w:style w:type="character" w:customStyle="1" w:styleId="SubtitleChar">
+    <w:name w:val="Subtitle Char"/>
+    <w:basedOn w:val="DefaultParagraphFont"/>
+    <w:link w:val="Subtitle"/>
+    <w:uiPriority w:val="11"/>
+    <w:rsid w:val="002F4F54"/>
+    <w:rPr>
+      <w:rFonts w:eastAsiaTheme="minorEastAsia"/>
+      <w:color w:val="5A5A5A" w:themeColor="text1" w:themeTint="A5"/>
+      <w:spacing w:val="15"/>
+    </w:rPr>
+  </w:style>
+  <w:style w:type="character" w:customStyle="1" w:styleId="Heading3Char">
+    <w:name w:val="Heading 3 Char"/>
+    <w:basedOn w:val="DefaultParagraphFont"/>
+    <w:link w:val="Heading3"/>
+    <w:uiPriority w:val="9"/>
+    <w:rsid w:val="000814EC"/>
+    <w:rPr>
+      <w:rFonts w:asciiTheme="majorHAnsi" w:eastAsiaTheme="majorEastAsia" w:hAnsiTheme="majorHAnsi" w:cstheme="majorBidi"/>
+      <w:color w:val="1F3763" w:themeColor="accent1" w:themeShade="7F"/>
+      <w:sz w:val="24"/>
+      <w:szCs w:val="24"/>
+    </w:rPr>
+  </w:style>
+  <w:style w:type="character" w:customStyle="1" w:styleId="Heading4Char">
+    <w:name w:val="Heading 4 Char"/>
+    <w:basedOn w:val="DefaultParagraphFont"/>
+    <w:link w:val="Heading4"/>
+    <w:uiPriority w:val="9"/>
+    <w:rsid w:val="000814EC"/>
+    <w:rPr>
+      <w:rFonts w:asciiTheme="majorHAnsi" w:eastAsiaTheme="majorEastAsia" w:hAnsiTheme="majorHAnsi" w:cstheme="majorBidi"/>
+      <w:i/>
+      <w:iCs/>
+      <w:color w:val="2F5496" w:themeColor="accent1" w:themeShade="BF"/>
+    </w:rPr>
   </w:style>
 </w:styles>
 </file>

</xml_diff>